<commit_message>
Retitled some docs, added new docs, changed others.
</commit_message>
<xml_diff>
--- a/DRAFT ICT Project Guidance - Documentation - Diagrams.docx
+++ b/DRAFT ICT Project Guidance - Documentation - Diagrams.docx
@@ -23,13 +23,7 @@
         <w:pStyle w:val="Subtitle"/>
       </w:pPr>
       <w:r>
-        <w:t>&lt;</w:t>
-      </w:r>
-      <w:r>
-        <w:t>TODO</w:t>
-      </w:r>
-      <w:r>
-        <w:t>&gt;</w:t>
+        <w:t>Documentation: Diagrams</w:t>
       </w:r>
     </w:p>
     <w:p>
@@ -75,13 +69,7 @@
         <w:t xml:space="preserve"> </w:t>
       </w:r>
       <w:r>
-        <w:t>&lt;name&gt;</w:t>
-      </w:r>
-      <w:r>
-        <w:t xml:space="preserve">, </w:t>
-      </w:r>
-      <w:r>
-        <w:t>&lt;role&gt;, &lt;group&gt;</w:t>
+        <w:t>Sky Sigal, Solution Architect</w:t>
       </w:r>
     </w:p>
     <w:p>
@@ -1457,26 +1445,25 @@
     </w:p>
     <w:p>
       <w:pPr>
-        <w:pStyle w:val="Caption"/>
-      </w:pPr>
-      <w:bookmarkStart w:id="7" w:name="_Toc144995112"/>
+        <w:pStyle w:val="BodyText"/>
+      </w:pPr>
+      <w:r>
+        <w:t>Enterprise Architecture</w:t>
+      </w:r>
+    </w:p>
+    <w:p>
+      <w:pPr>
+        <w:pStyle w:val="BodyText"/>
+      </w:pPr>
       <w:r>
         <w:rPr>
           <w:noProof/>
         </w:rPr>
         <w:drawing>
-          <wp:anchor distT="0" distB="0" distL="114300" distR="114300" simplePos="0" relativeHeight="251658240" behindDoc="0" locked="0" layoutInCell="1" allowOverlap="1" wp14:anchorId="465D5D13" wp14:editId="1EC837F7">
-            <wp:simplePos x="752475" y="2600325"/>
-            <wp:positionH relativeFrom="column">
-              <wp:align>left</wp:align>
-            </wp:positionH>
-            <wp:positionV relativeFrom="paragraph">
-              <wp:align>top</wp:align>
-            </wp:positionV>
-            <wp:extent cx="800100" cy="800100"/>
+          <wp:inline distT="0" distB="0" distL="0" distR="0" wp14:anchorId="1C9CF5B5" wp14:editId="5725FC88">
+            <wp:extent cx="5494020" cy="4038600"/>
             <wp:effectExtent l="0" t="0" r="0" b="0"/>
-            <wp:wrapSquare wrapText="bothSides"/>
-            <wp:docPr id="86" name="Picture 86" descr="3d cube vector icon 22761381 Vector Art at Vecteezy"/>
+            <wp:docPr id="9" name="Picture 9"/>
             <wp:cNvGraphicFramePr>
               <a:graphicFrameLocks xmlns:a="http://schemas.openxmlformats.org/drawingml/2006/main" noChangeAspect="1"/>
             </wp:cNvGraphicFramePr>
@@ -1484,7 +1471,7 @@
               <a:graphicData uri="http://schemas.openxmlformats.org/drawingml/2006/picture">
                 <pic:pic xmlns:pic="http://schemas.openxmlformats.org/drawingml/2006/picture">
                   <pic:nvPicPr>
-                    <pic:cNvPr id="0" name="Picture 8" descr="3d cube vector icon 22761381 Vector Art at Vecteezy"/>
+                    <pic:cNvPr id="0" name="Picture 5"/>
                     <pic:cNvPicPr>
                       <a:picLocks noChangeAspect="1" noChangeArrowheads="1"/>
                     </pic:cNvPicPr>
@@ -1505,7 +1492,7 @@
                   <pic:spPr bwMode="auto">
                     <a:xfrm>
                       <a:off x="0" y="0"/>
-                      <a:ext cx="800100" cy="800100"/>
+                      <a:ext cx="5494020" cy="4038600"/>
                     </a:xfrm>
                     <a:prstGeom prst="rect">
                       <a:avLst/>
@@ -1518,26 +1505,9 @@
                 </pic:pic>
               </a:graphicData>
             </a:graphic>
-          </wp:anchor>
+          </wp:inline>
         </w:drawing>
       </w:r>
-      <w:r>
-        <w:br w:type="textWrapping" w:clear="all"/>
-      </w:r>
-      <w:r>
-        <w:t xml:space="preserve">Figure </w:t>
-      </w:r>
-      <w:fldSimple w:instr=" SEQ Figure \* ARABIC ">
-        <w:r>
-          <w:rPr>
-            <w:noProof/>
-          </w:rPr>
-          <w:t>1</w:t>
-        </w:r>
-      </w:fldSimple>
-      <w:r>
-        <w:t>: TODO Image</w:t>
-      </w:r>
     </w:p>
     <w:p>
       <w:pPr>
@@ -1546,197 +1516,81 @@
     </w:p>
     <w:p>
       <w:pPr>
-        <w:pStyle w:val="Heading3"/>
-      </w:pPr>
-      <w:bookmarkStart w:id="8" w:name="_Toc145232978"/>
-      <w:r>
-        <w:t xml:space="preserve">Heading Level </w:t>
-      </w:r>
-      <w:r>
-        <w:t>3</w:t>
-      </w:r>
-      <w:bookmarkEnd w:id="8"/>
-    </w:p>
-    <w:p>
-      <w:pPr>
         <w:pStyle w:val="BodyText"/>
       </w:pPr>
       <w:r>
-        <w:t>Foo</w:t>
-      </w:r>
-    </w:p>
-    <w:p>
-      <w:pPr>
-        <w:pStyle w:val="Heading4"/>
-      </w:pPr>
-      <w:bookmarkStart w:id="9" w:name="_Toc145232979"/>
-      <w:r>
-        <w:t>Heading Level</w:t>
-      </w:r>
-      <w:r>
-        <w:t xml:space="preserve"> 4</w:t>
-      </w:r>
-      <w:bookmarkEnd w:id="9"/>
+        <w:t>Entity Relationship Diagrams (ERD)</w:t>
+      </w:r>
+      <w:r>
+        <w:br/>
+      </w:r>
     </w:p>
     <w:p>
       <w:pPr>
         <w:pStyle w:val="BodyText"/>
       </w:pPr>
       <w:r>
-        <w:t>Bar</w:t>
-      </w:r>
-    </w:p>
-    <w:bookmarkEnd w:id="7"/>
+        <w:br/>
+      </w:r>
+    </w:p>
     <w:p>
       <w:pPr>
         <w:pStyle w:val="BodyText"/>
       </w:pPr>
-    </w:p>
-    <w:p>
-      <w:pPr>
-        <w:pStyle w:val="Caption"/>
-        <w:keepNext/>
-      </w:pPr>
-      <w:bookmarkStart w:id="10" w:name="_Toc145048484"/>
-      <w:r>
-        <w:t xml:space="preserve">Table </w:t>
-      </w:r>
-      <w:fldSimple w:instr=" SEQ Table \* ARABIC ">
-        <w:r>
-          <w:rPr>
-            <w:noProof/>
-          </w:rPr>
-          <w:t>1</w:t>
-        </w:r>
-      </w:fldSimple>
-      <w:r>
-        <w:t>: TODO Table</w:t>
-      </w:r>
-      <w:bookmarkEnd w:id="10"/>
-    </w:p>
-    <w:tbl>
-      <w:tblPr>
-        <w:tblStyle w:val="Table-Default-Blue"/>
-        <w:tblW w:w="0" w:type="auto"/>
-        <w:tblLook w:val="04A0" w:firstRow="1" w:lastRow="0" w:firstColumn="1" w:lastColumn="0" w:noHBand="0" w:noVBand="1"/>
-      </w:tblPr>
-      <w:tblGrid>
-        <w:gridCol w:w="4762"/>
-        <w:gridCol w:w="4762"/>
-      </w:tblGrid>
-      <w:tr>
-        <w:trPr>
-          <w:cnfStyle w:val="100000000000" w:firstRow="1" w:lastRow="0" w:firstColumn="0" w:lastColumn="0" w:oddVBand="0" w:evenVBand="0" w:oddHBand="0" w:evenHBand="0" w:firstRowFirstColumn="0" w:firstRowLastColumn="0" w:lastRowFirstColumn="0" w:lastRowLastColumn="0"/>
-        </w:trPr>
-        <w:tc>
-          <w:tcPr>
-            <w:tcW w:w="4762" w:type="dxa"/>
-          </w:tcPr>
-          <w:p>
-            <w:pPr>
-              <w:pStyle w:val="BodyText"/>
-            </w:pPr>
-            <w:r>
-              <w:t>Foo</w:t>
-            </w:r>
-          </w:p>
-        </w:tc>
-        <w:tc>
-          <w:tcPr>
-            <w:tcW w:w="4762" w:type="dxa"/>
-          </w:tcPr>
-          <w:p>
-            <w:pPr>
-              <w:pStyle w:val="BodyText"/>
-            </w:pPr>
-            <w:r>
-              <w:t>Bar</w:t>
-            </w:r>
-          </w:p>
-        </w:tc>
-      </w:tr>
-      <w:tr>
-        <w:trPr>
-          <w:cnfStyle w:val="000000100000" w:firstRow="0" w:lastRow="0" w:firstColumn="0" w:lastColumn="0" w:oddVBand="0" w:evenVBand="0" w:oddHBand="1" w:evenHBand="0" w:firstRowFirstColumn="0" w:firstRowLastColumn="0" w:lastRowFirstColumn="0" w:lastRowLastColumn="0"/>
-        </w:trPr>
-        <w:tc>
-          <w:tcPr>
-            <w:tcW w:w="4762" w:type="dxa"/>
-          </w:tcPr>
-          <w:p>
-            <w:pPr>
-              <w:pStyle w:val="BodyText"/>
-            </w:pPr>
-            <w:r>
-              <w:t>Foo</w:t>
-            </w:r>
-          </w:p>
-        </w:tc>
-        <w:tc>
-          <w:tcPr>
-            <w:tcW w:w="4762" w:type="dxa"/>
-          </w:tcPr>
-          <w:p>
-            <w:pPr>
-              <w:pStyle w:val="BodyText"/>
-            </w:pPr>
-            <w:r>
-              <w:t>Bar</w:t>
-            </w:r>
-          </w:p>
-        </w:tc>
-      </w:tr>
-      <w:tr>
-        <w:trPr>
-          <w:cnfStyle w:val="000000010000" w:firstRow="0" w:lastRow="0" w:firstColumn="0" w:lastColumn="0" w:oddVBand="0" w:evenVBand="0" w:oddHBand="0" w:evenHBand="1" w:firstRowFirstColumn="0" w:firstRowLastColumn="0" w:lastRowFirstColumn="0" w:lastRowLastColumn="0"/>
-        </w:trPr>
-        <w:tc>
-          <w:tcPr>
-            <w:tcW w:w="4762" w:type="dxa"/>
-          </w:tcPr>
-          <w:p>
-            <w:pPr>
-              <w:pStyle w:val="BodyText"/>
-            </w:pPr>
-          </w:p>
-        </w:tc>
-        <w:tc>
-          <w:tcPr>
-            <w:tcW w:w="4762" w:type="dxa"/>
-          </w:tcPr>
-          <w:p>
-            <w:pPr>
-              <w:pStyle w:val="BodyText"/>
-            </w:pPr>
-          </w:p>
-        </w:tc>
-      </w:tr>
-      <w:tr>
-        <w:trPr>
-          <w:cnfStyle w:val="000000100000" w:firstRow="0" w:lastRow="0" w:firstColumn="0" w:lastColumn="0" w:oddVBand="0" w:evenVBand="0" w:oddHBand="1" w:evenHBand="0" w:firstRowFirstColumn="0" w:firstRowLastColumn="0" w:lastRowFirstColumn="0" w:lastRowLastColumn="0"/>
-        </w:trPr>
-        <w:tc>
-          <w:tcPr>
-            <w:tcW w:w="4762" w:type="dxa"/>
-          </w:tcPr>
-          <w:p>
-            <w:pPr>
-              <w:pStyle w:val="BodyText"/>
-            </w:pPr>
-          </w:p>
-        </w:tc>
-        <w:tc>
-          <w:tcPr>
-            <w:tcW w:w="4762" w:type="dxa"/>
-          </w:tcPr>
-          <w:p>
-            <w:pPr>
-              <w:pStyle w:val="BodyText"/>
-            </w:pPr>
-          </w:p>
-        </w:tc>
-      </w:tr>
-    </w:tbl>
+      <w:r>
+        <w:rPr>
+          <w:noProof/>
+        </w:rPr>
+        <w:drawing>
+          <wp:inline distT="0" distB="0" distL="0" distR="0" wp14:anchorId="438FAB60" wp14:editId="1600E7B1">
+            <wp:extent cx="5532120" cy="1569720"/>
+            <wp:effectExtent l="0" t="0" r="0" b="0"/>
+            <wp:docPr id="7" name="Picture 7"/>
+            <wp:cNvGraphicFramePr>
+              <a:graphicFrameLocks xmlns:a="http://schemas.openxmlformats.org/drawingml/2006/main" noChangeAspect="1"/>
+            </wp:cNvGraphicFramePr>
+            <a:graphic xmlns:a="http://schemas.openxmlformats.org/drawingml/2006/main">
+              <a:graphicData uri="http://schemas.openxmlformats.org/drawingml/2006/picture">
+                <pic:pic xmlns:pic="http://schemas.openxmlformats.org/drawingml/2006/picture">
+                  <pic:nvPicPr>
+                    <pic:cNvPr id="0" name="Picture 1"/>
+                    <pic:cNvPicPr>
+                      <a:picLocks noChangeAspect="1" noChangeArrowheads="1"/>
+                    </pic:cNvPicPr>
+                  </pic:nvPicPr>
+                  <pic:blipFill>
+                    <a:blip r:embed="rId13" cstate="print">
+                      <a:extLst>
+                        <a:ext uri="{28A0092B-C50C-407E-A947-70E740481C1C}">
+                          <a14:useLocalDpi xmlns:a14="http://schemas.microsoft.com/office/drawing/2010/main" val="0"/>
+                        </a:ext>
+                      </a:extLst>
+                    </a:blip>
+                    <a:srcRect/>
+                    <a:stretch>
+                      <a:fillRect/>
+                    </a:stretch>
+                  </pic:blipFill>
+                  <pic:spPr bwMode="auto">
+                    <a:xfrm>
+                      <a:off x="0" y="0"/>
+                      <a:ext cx="5532120" cy="1569720"/>
+                    </a:xfrm>
+                    <a:prstGeom prst="rect">
+                      <a:avLst/>
+                    </a:prstGeom>
+                    <a:noFill/>
+                    <a:ln>
+                      <a:noFill/>
+                    </a:ln>
+                  </pic:spPr>
+                </pic:pic>
+              </a:graphicData>
+            </a:graphic>
+          </wp:inline>
+        </w:drawing>
+      </w:r>
+    </w:p>
     <w:p>
       <w:pPr>
         <w:pStyle w:val="BodyText"/>
@@ -1744,173 +1598,107 @@
     </w:p>
     <w:p>
       <w:pPr>
-        <w:pStyle w:val="Caption"/>
-        <w:keepNext/>
-      </w:pPr>
-      <w:bookmarkStart w:id="11" w:name="_Toc145048485"/>
-      <w:r>
-        <w:t xml:space="preserve">Table </w:t>
-      </w:r>
-      <w:fldSimple w:instr=" SEQ Table \* ARABIC ">
-        <w:r>
-          <w:rPr>
-            <w:noProof/>
-          </w:rPr>
-          <w:t>2</w:t>
-        </w:r>
-      </w:fldSimple>
-      <w:r>
-        <w:t>: TODO Table 2</w:t>
-      </w:r>
-      <w:bookmarkEnd w:id="11"/>
-    </w:p>
-    <w:tbl>
-      <w:tblPr>
-        <w:tblStyle w:val="Table-Default-Mauve"/>
-        <w:tblW w:w="0" w:type="auto"/>
-        <w:tblLook w:val="04A0" w:firstRow="1" w:lastRow="0" w:firstColumn="1" w:lastColumn="0" w:noHBand="0" w:noVBand="1"/>
-      </w:tblPr>
-      <w:tblGrid>
-        <w:gridCol w:w="4762"/>
-        <w:gridCol w:w="4762"/>
-      </w:tblGrid>
-      <w:tr>
-        <w:trPr>
-          <w:cnfStyle w:val="100000000000" w:firstRow="1" w:lastRow="0" w:firstColumn="0" w:lastColumn="0" w:oddVBand="0" w:evenVBand="0" w:oddHBand="0" w:evenHBand="0" w:firstRowFirstColumn="0" w:firstRowLastColumn="0" w:lastRowFirstColumn="0" w:lastRowLastColumn="0"/>
-        </w:trPr>
-        <w:tc>
-          <w:tcPr>
-            <w:tcW w:w="4762" w:type="dxa"/>
-          </w:tcPr>
-          <w:p>
-            <w:pPr>
-              <w:pStyle w:val="BodyText"/>
-            </w:pPr>
-            <w:r>
-              <w:t>Foo</w:t>
-            </w:r>
-          </w:p>
-        </w:tc>
-        <w:tc>
-          <w:tcPr>
-            <w:tcW w:w="4762" w:type="dxa"/>
-          </w:tcPr>
-          <w:p>
-            <w:pPr>
-              <w:pStyle w:val="BodyText"/>
-            </w:pPr>
-            <w:r>
-              <w:t>Bar</w:t>
-            </w:r>
-          </w:p>
-        </w:tc>
-      </w:tr>
-      <w:tr>
-        <w:trPr>
-          <w:cnfStyle w:val="000000100000" w:firstRow="0" w:lastRow="0" w:firstColumn="0" w:lastColumn="0" w:oddVBand="0" w:evenVBand="0" w:oddHBand="1" w:evenHBand="0" w:firstRowFirstColumn="0" w:firstRowLastColumn="0" w:lastRowFirstColumn="0" w:lastRowLastColumn="0"/>
-        </w:trPr>
-        <w:tc>
-          <w:tcPr>
-            <w:tcW w:w="4762" w:type="dxa"/>
-          </w:tcPr>
-          <w:p>
-            <w:pPr>
-              <w:pStyle w:val="BodyText"/>
-            </w:pPr>
-            <w:r>
-              <w:t>Foo</w:t>
-            </w:r>
-          </w:p>
-        </w:tc>
-        <w:tc>
-          <w:tcPr>
-            <w:tcW w:w="4762" w:type="dxa"/>
-          </w:tcPr>
-          <w:p>
-            <w:pPr>
-              <w:pStyle w:val="BodyText"/>
-            </w:pPr>
-            <w:r>
-              <w:t>Bar</w:t>
-            </w:r>
-          </w:p>
-        </w:tc>
-      </w:tr>
-      <w:tr>
-        <w:trPr>
-          <w:cnfStyle w:val="000000010000" w:firstRow="0" w:lastRow="0" w:firstColumn="0" w:lastColumn="0" w:oddVBand="0" w:evenVBand="0" w:oddHBand="0" w:evenHBand="1" w:firstRowFirstColumn="0" w:firstRowLastColumn="0" w:lastRowFirstColumn="0" w:lastRowLastColumn="0"/>
-        </w:trPr>
-        <w:tc>
-          <w:tcPr>
-            <w:tcW w:w="4762" w:type="dxa"/>
-          </w:tcPr>
-          <w:p>
-            <w:pPr>
-              <w:pStyle w:val="BodyText"/>
-            </w:pPr>
-          </w:p>
-        </w:tc>
-        <w:tc>
-          <w:tcPr>
-            <w:tcW w:w="4762" w:type="dxa"/>
-          </w:tcPr>
-          <w:p>
-            <w:pPr>
-              <w:pStyle w:val="BodyText"/>
-            </w:pPr>
-          </w:p>
-        </w:tc>
-      </w:tr>
-      <w:tr>
-        <w:trPr>
-          <w:cnfStyle w:val="000000100000" w:firstRow="0" w:lastRow="0" w:firstColumn="0" w:lastColumn="0" w:oddVBand="0" w:evenVBand="0" w:oddHBand="1" w:evenHBand="0" w:firstRowFirstColumn="0" w:firstRowLastColumn="0" w:lastRowFirstColumn="0" w:lastRowLastColumn="0"/>
-        </w:trPr>
-        <w:tc>
-          <w:tcPr>
-            <w:tcW w:w="4762" w:type="dxa"/>
-          </w:tcPr>
-          <w:p>
-            <w:pPr>
-              <w:pStyle w:val="BodyText"/>
-            </w:pPr>
-          </w:p>
-        </w:tc>
-        <w:tc>
-          <w:tcPr>
-            <w:tcW w:w="4762" w:type="dxa"/>
-          </w:tcPr>
-          <w:p>
-            <w:pPr>
-              <w:pStyle w:val="BodyText"/>
-            </w:pPr>
-          </w:p>
-        </w:tc>
-      </w:tr>
-    </w:tbl>
-    <w:p>
-      <w:pPr>
         <w:pStyle w:val="BodyText"/>
       </w:pPr>
+      <w:r>
+        <w:t>Component Diagrams</w:t>
+      </w:r>
+    </w:p>
+    <w:p>
+      <w:pPr>
+        <w:pStyle w:val="BodyText"/>
+      </w:pPr>
+    </w:p>
+    <w:p>
+      <w:pPr>
+        <w:pStyle w:val="BodyText"/>
+      </w:pPr>
+      <w:r>
+        <w:t>Class Diagrams</w:t>
+      </w:r>
+    </w:p>
+    <w:p>
+      <w:pPr>
+        <w:pStyle w:val="BodyText"/>
+      </w:pPr>
+    </w:p>
+    <w:p>
+      <w:pPr>
+        <w:pStyle w:val="BodyText"/>
+      </w:pPr>
+      <w:r>
+        <w:rPr>
+          <w:noProof/>
+        </w:rPr>
+        <w:drawing>
+          <wp:inline distT="0" distB="0" distL="0" distR="0" wp14:anchorId="73593376" wp14:editId="51083785">
+            <wp:extent cx="5532120" cy="4008120"/>
+            <wp:effectExtent l="0" t="0" r="0" b="0"/>
+            <wp:docPr id="8" name="Picture 8"/>
+            <wp:cNvGraphicFramePr>
+              <a:graphicFrameLocks xmlns:a="http://schemas.openxmlformats.org/drawingml/2006/main" noChangeAspect="1"/>
+            </wp:cNvGraphicFramePr>
+            <a:graphic xmlns:a="http://schemas.openxmlformats.org/drawingml/2006/main">
+              <a:graphicData uri="http://schemas.openxmlformats.org/drawingml/2006/picture">
+                <pic:pic xmlns:pic="http://schemas.openxmlformats.org/drawingml/2006/picture">
+                  <pic:nvPicPr>
+                    <pic:cNvPr id="0" name="Picture 3"/>
+                    <pic:cNvPicPr>
+                      <a:picLocks noChangeAspect="1" noChangeArrowheads="1"/>
+                    </pic:cNvPicPr>
+                  </pic:nvPicPr>
+                  <pic:blipFill>
+                    <a:blip r:embed="rId14" cstate="print">
+                      <a:extLst>
+                        <a:ext uri="{28A0092B-C50C-407E-A947-70E740481C1C}">
+                          <a14:useLocalDpi xmlns:a14="http://schemas.microsoft.com/office/drawing/2010/main" val="0"/>
+                        </a:ext>
+                      </a:extLst>
+                    </a:blip>
+                    <a:srcRect/>
+                    <a:stretch>
+                      <a:fillRect/>
+                    </a:stretch>
+                  </pic:blipFill>
+                  <pic:spPr bwMode="auto">
+                    <a:xfrm>
+                      <a:off x="0" y="0"/>
+                      <a:ext cx="5532120" cy="4008120"/>
+                    </a:xfrm>
+                    <a:prstGeom prst="rect">
+                      <a:avLst/>
+                    </a:prstGeom>
+                    <a:noFill/>
+                    <a:ln>
+                      <a:noFill/>
+                    </a:ln>
+                  </pic:spPr>
+                </pic:pic>
+              </a:graphicData>
+            </a:graphic>
+          </wp:inline>
+        </w:drawing>
+      </w:r>
     </w:p>
     <w:p>
       <w:pPr>
         <w:pStyle w:val="Appendices"/>
       </w:pPr>
-      <w:bookmarkStart w:id="12" w:name="_Toc145049430"/>
-      <w:bookmarkStart w:id="13" w:name="_Toc145232980"/>
+      <w:bookmarkStart w:id="7" w:name="_Toc145049430"/>
+      <w:bookmarkStart w:id="8" w:name="_Toc145232980"/>
       <w:r>
         <w:lastRenderedPageBreak/>
         <w:t>Appendices</w:t>
       </w:r>
-      <w:bookmarkEnd w:id="12"/>
-      <w:bookmarkEnd w:id="13"/>
+      <w:bookmarkEnd w:id="7"/>
+      <w:bookmarkEnd w:id="8"/>
     </w:p>
     <w:p>
       <w:pPr>
         <w:pStyle w:val="Appendix"/>
       </w:pPr>
-      <w:bookmarkStart w:id="14" w:name="_Toc145049431"/>
-      <w:bookmarkStart w:id="15" w:name="_Toc145232981"/>
+      <w:bookmarkStart w:id="9" w:name="_Toc145049431"/>
+      <w:bookmarkStart w:id="10" w:name="_Toc145232981"/>
       <w:r>
         <w:t xml:space="preserve">Appendix A - </w:t>
       </w:r>
@@ -1920,18 +1708,34 @@
       <w:r>
         <w:t xml:space="preserve"> Information</w:t>
       </w:r>
-      <w:bookmarkEnd w:id="14"/>
-      <w:bookmarkEnd w:id="15"/>
+      <w:bookmarkEnd w:id="9"/>
+      <w:bookmarkEnd w:id="10"/>
     </w:p>
     <w:p>
       <w:pPr>
         <w:pStyle w:val="Heading3"/>
       </w:pPr>
-      <w:bookmarkStart w:id="16" w:name="_Toc145232982"/>
+      <w:bookmarkStart w:id="11" w:name="_Toc145232982"/>
+      <w:r>
+        <w:t>Versions</w:t>
+      </w:r>
+    </w:p>
+    <w:p>
+      <w:pPr>
+        <w:pStyle w:val="BodyText"/>
+      </w:pPr>
+      <w:r>
+        <w:t>0.1 Initial Draft</w:t>
+      </w:r>
+    </w:p>
+    <w:p>
+      <w:pPr>
+        <w:pStyle w:val="Heading3"/>
+      </w:pPr>
       <w:r>
         <w:t>Images</w:t>
       </w:r>
-      <w:bookmarkEnd w:id="16"/>
+      <w:bookmarkEnd w:id="11"/>
     </w:p>
     <w:p>
       <w:pPr>
@@ -2023,11 +1827,11 @@
       <w:pPr>
         <w:pStyle w:val="Heading3"/>
       </w:pPr>
-      <w:bookmarkStart w:id="17" w:name="_Toc145232983"/>
+      <w:bookmarkStart w:id="12" w:name="_Toc145232983"/>
       <w:r>
         <w:t>Tables</w:t>
       </w:r>
-      <w:bookmarkEnd w:id="17"/>
+      <w:bookmarkEnd w:id="12"/>
     </w:p>
     <w:p>
       <w:pPr>
@@ -2191,11 +1995,11 @@
       <w:pPr>
         <w:pStyle w:val="Heading3"/>
       </w:pPr>
-      <w:bookmarkStart w:id="18" w:name="_Toc145232984"/>
+      <w:bookmarkStart w:id="13" w:name="_Toc145232984"/>
       <w:r>
         <w:t>References</w:t>
       </w:r>
-      <w:bookmarkEnd w:id="18"/>
+      <w:bookmarkEnd w:id="13"/>
     </w:p>
     <w:p>
       <w:r>
@@ -2224,11 +2028,11 @@
       <w:pPr>
         <w:pStyle w:val="Heading3"/>
       </w:pPr>
-      <w:bookmarkStart w:id="19" w:name="_Toc145232985"/>
+      <w:bookmarkStart w:id="14" w:name="_Toc145232985"/>
       <w:r>
         <w:t>Review Distribution</w:t>
       </w:r>
-      <w:bookmarkEnd w:id="19"/>
+      <w:bookmarkEnd w:id="14"/>
     </w:p>
     <w:p>
       <w:pPr>
@@ -2266,7 +2070,7 @@
             <w:pPr>
               <w:pStyle w:val="BodyText"/>
             </w:pPr>
-            <w:bookmarkStart w:id="20" w:name="_Hlk145229633"/>
+            <w:bookmarkStart w:id="15" w:name="_Hlk145229633"/>
             <w:r>
               <w:t>Identity</w:t>
             </w:r>
@@ -2298,6 +2102,9 @@
             <w:pPr>
               <w:pStyle w:val="BodyText"/>
             </w:pPr>
+            <w:r>
+              <w:t>Sandy Britain, Enterprise Architect</w:t>
+            </w:r>
           </w:p>
         </w:tc>
         <w:tc>
@@ -2323,6 +2130,9 @@
             <w:pPr>
               <w:pStyle w:val="BodyText"/>
             </w:pPr>
+            <w:r>
+              <w:t>Amy Orr, Data Domain Architect</w:t>
+            </w:r>
           </w:p>
         </w:tc>
         <w:tc>
@@ -2366,74 +2176,75 @@
       <w:pPr>
         <w:pStyle w:val="Heading3"/>
       </w:pPr>
-      <w:bookmarkStart w:id="21" w:name="_Toc145232986"/>
+      <w:bookmarkStart w:id="16" w:name="_Toc145232986"/>
+      <w:bookmarkEnd w:id="15"/>
+      <w:r>
+        <w:t>Audience</w:t>
+      </w:r>
+      <w:bookmarkEnd w:id="16"/>
+    </w:p>
+    <w:p>
+      <w:pPr>
+        <w:pStyle w:val="BodyText"/>
+      </w:pPr>
+      <w:r>
+        <w:t xml:space="preserve">The document is technical in nature, but parts are expected to be read and/or validated by a non-technical audience. </w:t>
+      </w:r>
+    </w:p>
+    <w:p>
+      <w:pPr>
+        <w:pStyle w:val="Heading3"/>
+      </w:pPr>
+      <w:bookmarkStart w:id="17" w:name="_Toc145232987"/>
+      <w:r>
+        <w:t>Structure</w:t>
+      </w:r>
+      <w:bookmarkEnd w:id="17"/>
+    </w:p>
+    <w:p>
+      <w:pPr>
+        <w:pStyle w:val="BodyText"/>
+      </w:pPr>
+      <w:r>
+        <w:t>Where possible, the document structure is guided by either ISO-* standards or best practice.</w:t>
+      </w:r>
+    </w:p>
+    <w:p>
+      <w:pPr>
+        <w:pStyle w:val="Heading3"/>
+      </w:pPr>
+      <w:bookmarkStart w:id="18" w:name="_Toc145232988"/>
+      <w:r>
+        <w:t>Diagrams</w:t>
+      </w:r>
+      <w:bookmarkEnd w:id="18"/>
+    </w:p>
+    <w:p>
+      <w:pPr>
+        <w:pStyle w:val="BodyText"/>
+      </w:pPr>
+      <w:bookmarkStart w:id="19" w:name="_Hlk145229490"/>
+      <w:r>
+        <w:t>Diagrams are developed for a wide audience. Unless specifically for a technical audience, where the use of industry standard diagram types (</w:t>
+      </w:r>
+      <w:r>
+        <w:t>ArchiMate</w:t>
+      </w:r>
+      <w:r>
+        <w:t>, UML, C4), is appropriate, diagrams are developed as simple “box &amp; line” monochrome diagrams.</w:t>
+      </w:r>
+    </w:p>
+    <w:p>
+      <w:pPr>
+        <w:pStyle w:val="Heading3"/>
+      </w:pPr>
+      <w:bookmarkStart w:id="20" w:name="_Toc145232989"/>
+      <w:bookmarkEnd w:id="19"/>
+      <w:r>
+        <w:lastRenderedPageBreak/>
+        <w:t>Terms</w:t>
+      </w:r>
       <w:bookmarkEnd w:id="20"/>
-      <w:r>
-        <w:t>Audience</w:t>
-      </w:r>
-      <w:bookmarkEnd w:id="21"/>
-    </w:p>
-    <w:p>
-      <w:pPr>
-        <w:pStyle w:val="BodyText"/>
-      </w:pPr>
-      <w:r>
-        <w:t xml:space="preserve">The document is technical in nature, but parts are expected to be read and/or validated by a non-technical audience. </w:t>
-      </w:r>
-    </w:p>
-    <w:p>
-      <w:pPr>
-        <w:pStyle w:val="Heading3"/>
-      </w:pPr>
-      <w:bookmarkStart w:id="22" w:name="_Toc145232987"/>
-      <w:r>
-        <w:t>Structure</w:t>
-      </w:r>
-      <w:bookmarkEnd w:id="22"/>
-    </w:p>
-    <w:p>
-      <w:pPr>
-        <w:pStyle w:val="BodyText"/>
-      </w:pPr>
-      <w:r>
-        <w:t>Where possible, the document structure is guided by either ISO-* standards or best practice.</w:t>
-      </w:r>
-    </w:p>
-    <w:p>
-      <w:pPr>
-        <w:pStyle w:val="Heading3"/>
-      </w:pPr>
-      <w:bookmarkStart w:id="23" w:name="_Toc145232988"/>
-      <w:r>
-        <w:t>Diagrams</w:t>
-      </w:r>
-      <w:bookmarkEnd w:id="23"/>
-    </w:p>
-    <w:p>
-      <w:pPr>
-        <w:pStyle w:val="BodyText"/>
-      </w:pPr>
-      <w:bookmarkStart w:id="24" w:name="_Hlk145229490"/>
-      <w:r>
-        <w:t>Diagrams are developed for a wide audience. Unless specifically for a technical audience, where the use of industry standard diagram types (</w:t>
-      </w:r>
-      <w:r>
-        <w:t>ArchiMate</w:t>
-      </w:r>
-      <w:r>
-        <w:t>, UML, C4), is appropriate, diagrams are developed as simple “box &amp; line” monochrome diagrams.</w:t>
-      </w:r>
-    </w:p>
-    <w:p>
-      <w:pPr>
-        <w:pStyle w:val="Heading3"/>
-      </w:pPr>
-      <w:bookmarkStart w:id="25" w:name="_Toc145232989"/>
-      <w:bookmarkEnd w:id="24"/>
-      <w:r>
-        <w:t>Terms</w:t>
-      </w:r>
-      <w:bookmarkEnd w:id="25"/>
     </w:p>
     <w:p>
       <w:pPr>
@@ -2452,7 +2263,6 @@
         </w:rPr>
       </w:pPr>
       <w:r>
-        <w:lastRenderedPageBreak/>
         <w:t>IT</w:t>
       </w:r>
     </w:p>
@@ -2505,12 +2315,12 @@
       </w:pPr>
     </w:p>
     <w:sectPr>
-      <w:headerReference w:type="even" r:id="rId13"/>
-      <w:headerReference w:type="default" r:id="rId14"/>
-      <w:footerReference w:type="even" r:id="rId15"/>
-      <w:footerReference w:type="default" r:id="rId16"/>
-      <w:headerReference w:type="first" r:id="rId17"/>
-      <w:footerReference w:type="first" r:id="rId18"/>
+      <w:headerReference w:type="even" r:id="rId15"/>
+      <w:headerReference w:type="default" r:id="rId16"/>
+      <w:footerReference w:type="even" r:id="rId17"/>
+      <w:footerReference w:type="default" r:id="rId18"/>
+      <w:headerReference w:type="first" r:id="rId19"/>
+      <w:footerReference w:type="first" r:id="rId20"/>
       <w:pgSz w:w="11906" w:h="16838"/>
       <w:pgMar w:top="1843" w:right="1191" w:bottom="1021" w:left="1191" w:header="709" w:footer="709" w:gutter="0"/>
       <w:cols w:space="708"/>
@@ -6086,6 +5896,60 @@
 </file>
 
 <file path=customXml/item1.xml><?xml version="1.0" encoding="utf-8"?>
+<?mso-contentType ?>
+<spe:Receivers xmlns:spe="http://schemas.microsoft.com/sharepoint/events">
+  <Receiver>
+    <Name>Document ID Generator</Name>
+    <Synchronization>Synchronous</Synchronization>
+    <Type>10001</Type>
+    <SequenceNumber>1000</SequenceNumber>
+    <Url/>
+    <Assembly>Microsoft.Office.DocumentManagement, Version=16.0.0.0, Culture=neutral, PublicKeyToken=71e9bce111e9429c</Assembly>
+    <Class>Microsoft.Office.DocumentManagement.Internal.DocIdHandler</Class>
+    <Data/>
+    <Filter/>
+  </Receiver>
+  <Receiver>
+    <Name>Document ID Generator</Name>
+    <Synchronization>Synchronous</Synchronization>
+    <Type>10002</Type>
+    <SequenceNumber>1001</SequenceNumber>
+    <Url/>
+    <Assembly>Microsoft.Office.DocumentManagement, Version=16.0.0.0, Culture=neutral, PublicKeyToken=71e9bce111e9429c</Assembly>
+    <Class>Microsoft.Office.DocumentManagement.Internal.DocIdHandler</Class>
+    <Data/>
+    <Filter/>
+  </Receiver>
+  <Receiver>
+    <Name>Document ID Generator</Name>
+    <Synchronization>Synchronous</Synchronization>
+    <Type>10004</Type>
+    <SequenceNumber>1002</SequenceNumber>
+    <Url/>
+    <Assembly>Microsoft.Office.DocumentManagement, Version=16.0.0.0, Culture=neutral, PublicKeyToken=71e9bce111e9429c</Assembly>
+    <Class>Microsoft.Office.DocumentManagement.Internal.DocIdHandler</Class>
+    <Data/>
+    <Filter/>
+  </Receiver>
+  <Receiver>
+    <Name>Document ID Generator</Name>
+    <Synchronization>Synchronous</Synchronization>
+    <Type>10006</Type>
+    <SequenceNumber>1003</SequenceNumber>
+    <Url/>
+    <Assembly>Microsoft.Office.DocumentManagement, Version=16.0.0.0, Culture=neutral, PublicKeyToken=71e9bce111e9429c</Assembly>
+    <Class>Microsoft.Office.DocumentManagement.Internal.DocIdHandler</Class>
+    <Data/>
+    <Filter/>
+  </Receiver>
+</spe:Receivers>
+</file>
+
+<file path=customXml/item2.xml><?xml version="1.0" encoding="utf-8"?>
+<b:Sources xmlns:b="http://schemas.openxmlformats.org/officeDocument/2006/bibliography" xmlns="http://schemas.openxmlformats.org/officeDocument/2006/bibliography" SelectedStyle="\APASixthEditionOfficeOnline.xsl" StyleName="APA" Version="6"/>
+</file>
+
+<file path=customXml/item3.xml><?xml version="1.0" encoding="utf-8"?>
 <ct:contentTypeSchema xmlns:ct="http://schemas.microsoft.com/office/2006/metadata/contentType" xmlns:ma="http://schemas.microsoft.com/office/2006/metadata/properties/metaAttributes" ct:_="" ma:_="" ma:contentTypeName="Document" ma:contentTypeID="0x010100B480C2AAFAD0314B93110FBA94AF803E" ma:contentTypeVersion="19" ma:contentTypeDescription="Create a new document." ma:contentTypeScope="" ma:versionID="74a3b9bfef33761f57034edf28b9506d">
   <xsd:schema xmlns:xsd="http://www.w3.org/2001/XMLSchema" xmlns:xs="http://www.w3.org/2001/XMLSchema" xmlns:p="http://schemas.microsoft.com/office/2006/metadata/properties" xmlns:ns1="http://schemas.microsoft.com/sharepoint/v3" xmlns:ns2="139127ee-9518-45d9-9514-77dc8f273ced" xmlns:ns3="e1b0dd96-a81d-477c-8ece-ee9c4f66c737" xmlns:ns4="d267a1a7-8edd-4111-a118-4a206d87cecc" targetNamespace="http://schemas.microsoft.com/office/2006/metadata/properties" ma:root="true" ma:fieldsID="ffc9e1ae2e65d33f32ce329a3d87134b" ns1:_="" ns2:_="" ns3:_="" ns4:_="">
     <xsd:import namespace="http://schemas.microsoft.com/sharepoint/v3"/>
@@ -6383,61 +6247,16 @@
 </ct:contentTypeSchema>
 </file>
 
-<file path=customXml/item2.xml><?xml version="1.0" encoding="utf-8"?>
-<b:Sources xmlns:b="http://schemas.openxmlformats.org/officeDocument/2006/bibliography" xmlns="http://schemas.openxmlformats.org/officeDocument/2006/bibliography" SelectedStyle="\APASixthEditionOfficeOnline.xsl" StyleName="APA" Version="6"/>
+<file path=customXml/item4.xml><?xml version="1.0" encoding="utf-8"?>
+<?mso-contentType ?>
+<FormTemplates xmlns="http://schemas.microsoft.com/sharepoint/v3/contenttype/forms">
+  <Display>DocumentLibraryForm</Display>
+  <Edit>DocumentLibraryForm</Edit>
+  <New>DocumentLibraryForm</New>
+</FormTemplates>
 </file>
 
-<file path=customXml/item3.xml><?xml version="1.0" encoding="utf-8"?>
-<?mso-contentType ?>
-<spe:Receivers xmlns:spe="http://schemas.microsoft.com/sharepoint/events">
-  <Receiver>
-    <Name>Document ID Generator</Name>
-    <Synchronization>Synchronous</Synchronization>
-    <Type>10001</Type>
-    <SequenceNumber>1000</SequenceNumber>
-    <Url/>
-    <Assembly>Microsoft.Office.DocumentManagement, Version=16.0.0.0, Culture=neutral, PublicKeyToken=71e9bce111e9429c</Assembly>
-    <Class>Microsoft.Office.DocumentManagement.Internal.DocIdHandler</Class>
-    <Data/>
-    <Filter/>
-  </Receiver>
-  <Receiver>
-    <Name>Document ID Generator</Name>
-    <Synchronization>Synchronous</Synchronization>
-    <Type>10002</Type>
-    <SequenceNumber>1001</SequenceNumber>
-    <Url/>
-    <Assembly>Microsoft.Office.DocumentManagement, Version=16.0.0.0, Culture=neutral, PublicKeyToken=71e9bce111e9429c</Assembly>
-    <Class>Microsoft.Office.DocumentManagement.Internal.DocIdHandler</Class>
-    <Data/>
-    <Filter/>
-  </Receiver>
-  <Receiver>
-    <Name>Document ID Generator</Name>
-    <Synchronization>Synchronous</Synchronization>
-    <Type>10004</Type>
-    <SequenceNumber>1002</SequenceNumber>
-    <Url/>
-    <Assembly>Microsoft.Office.DocumentManagement, Version=16.0.0.0, Culture=neutral, PublicKeyToken=71e9bce111e9429c</Assembly>
-    <Class>Microsoft.Office.DocumentManagement.Internal.DocIdHandler</Class>
-    <Data/>
-    <Filter/>
-  </Receiver>
-  <Receiver>
-    <Name>Document ID Generator</Name>
-    <Synchronization>Synchronous</Synchronization>
-    <Type>10006</Type>
-    <SequenceNumber>1003</SequenceNumber>
-    <Url/>
-    <Assembly>Microsoft.Office.DocumentManagement, Version=16.0.0.0, Culture=neutral, PublicKeyToken=71e9bce111e9429c</Assembly>
-    <Class>Microsoft.Office.DocumentManagement.Internal.DocIdHandler</Class>
-    <Data/>
-    <Filter/>
-  </Receiver>
-</spe:Receivers>
-</file>
-
-<file path=customXml/item4.xml><?xml version="1.0" encoding="utf-8"?>
+<file path=customXml/item5.xml><?xml version="1.0" encoding="utf-8"?>
 <p:properties xmlns:p="http://schemas.microsoft.com/office/2006/metadata/properties" xmlns:xsi="http://www.w3.org/2001/XMLSchema-instance" xmlns:pc="http://schemas.microsoft.com/office/infopath/2007/PartnerControls">
   <documentManagement>
     <_ip_UnifiedCompliancePolicyProperties xmlns="http://schemas.microsoft.com/sharepoint/v3" xsi:nil="true"/>
@@ -6458,16 +6277,23 @@
 </p:properties>
 </file>
 
-<file path=customXml/item5.xml><?xml version="1.0" encoding="utf-8"?>
-<?mso-contentType ?>
-<FormTemplates xmlns="http://schemas.microsoft.com/sharepoint/v3/contenttype/forms">
-  <Display>DocumentLibraryForm</Display>
-  <Edit>DocumentLibraryForm</Edit>
-  <New>DocumentLibraryForm</New>
-</FormTemplates>
+<file path=customXml/itemProps1.xml><?xml version="1.0" encoding="utf-8"?>
+<ds:datastoreItem xmlns:ds="http://schemas.openxmlformats.org/officeDocument/2006/customXml" ds:itemID="{2023D3F9-1C64-4968-82D7-149C6251DAD6}">
+  <ds:schemaRefs>
+    <ds:schemaRef ds:uri="http://schemas.microsoft.com/sharepoint/events"/>
+  </ds:schemaRefs>
+</ds:datastoreItem>
 </file>
 
-<file path=customXml/itemProps1.xml><?xml version="1.0" encoding="utf-8"?>
+<file path=customXml/itemProps2.xml><?xml version="1.0" encoding="utf-8"?>
+<ds:datastoreItem xmlns:ds="http://schemas.openxmlformats.org/officeDocument/2006/customXml" ds:itemID="{B5E2C1A7-32A2-494A-B871-83CBA7258EA8}">
+  <ds:schemaRefs>
+    <ds:schemaRef ds:uri="http://schemas.openxmlformats.org/officeDocument/2006/bibliography"/>
+  </ds:schemaRefs>
+</ds:datastoreItem>
+</file>
+
+<file path=customXml/itemProps3.xml><?xml version="1.0" encoding="utf-8"?>
 <ds:datastoreItem xmlns:ds="http://schemas.openxmlformats.org/officeDocument/2006/customXml" ds:itemID="{A92CC428-19C8-41A4-8077-F0319381BD4C}">
   <ds:schemaRefs>
     <ds:schemaRef ds:uri="http://schemas.microsoft.com/office/2006/metadata/contentType"/>
@@ -6488,23 +6314,15 @@
 </ds:datastoreItem>
 </file>
 
-<file path=customXml/itemProps2.xml><?xml version="1.0" encoding="utf-8"?>
-<ds:datastoreItem xmlns:ds="http://schemas.openxmlformats.org/officeDocument/2006/customXml" ds:itemID="{B5E2C1A7-32A2-494A-B871-83CBA7258EA8}">
+<file path=customXml/itemProps4.xml><?xml version="1.0" encoding="utf-8"?>
+<ds:datastoreItem xmlns:ds="http://schemas.openxmlformats.org/officeDocument/2006/customXml" ds:itemID="{9834B279-DC96-488F-99E8-C29601DFA13D}">
   <ds:schemaRefs>
-    <ds:schemaRef ds:uri="http://schemas.openxmlformats.org/officeDocument/2006/bibliography"/>
+    <ds:schemaRef ds:uri="http://schemas.microsoft.com/sharepoint/v3/contenttype/forms"/>
   </ds:schemaRefs>
 </ds:datastoreItem>
 </file>
 
-<file path=customXml/itemProps3.xml><?xml version="1.0" encoding="utf-8"?>
-<ds:datastoreItem xmlns:ds="http://schemas.openxmlformats.org/officeDocument/2006/customXml" ds:itemID="{2023D3F9-1C64-4968-82D7-149C6251DAD6}">
-  <ds:schemaRefs>
-    <ds:schemaRef ds:uri="http://schemas.microsoft.com/sharepoint/events"/>
-  </ds:schemaRefs>
-</ds:datastoreItem>
-</file>
-
-<file path=customXml/itemProps4.xml><?xml version="1.0" encoding="utf-8"?>
+<file path=customXml/itemProps5.xml><?xml version="1.0" encoding="utf-8"?>
 <ds:datastoreItem xmlns:ds="http://schemas.openxmlformats.org/officeDocument/2006/customXml" ds:itemID="{6702286D-F273-4089-9CAA-235928BAA15D}">
   <ds:schemaRefs>
     <ds:schemaRef ds:uri="http://schemas.microsoft.com/office/2006/metadata/properties"/>
@@ -6515,12 +6333,4 @@
     <ds:schemaRef ds:uri="e1b0dd96-a81d-477c-8ece-ee9c4f66c737"/>
   </ds:schemaRefs>
 </ds:datastoreItem>
-</file>
-
-<file path=customXml/itemProps5.xml><?xml version="1.0" encoding="utf-8"?>
-<ds:datastoreItem xmlns:ds="http://schemas.openxmlformats.org/officeDocument/2006/customXml" ds:itemID="{9834B279-DC96-488F-99E8-C29601DFA13D}">
-  <ds:schemaRefs>
-    <ds:schemaRef ds:uri="http://schemas.microsoft.com/sharepoint/v3/contenttype/forms"/>
-  </ds:schemaRefs>
-</ds:datastoreItem>
 </file>
</xml_diff>